<commit_message>
Added pdf of project proposal to repo
</commit_message>
<xml_diff>
--- a/docs/Project Proposal.docx
+++ b/docs/Project Proposal.docx
@@ -61,6 +61,116 @@
           </wp:inline>
         </w:drawing>
       </w:r>
+    </w:p>
+    <w:p>
+      <w:pPr>
+        <w:spacing w:line="360" w:lineRule="auto"/>
+        <w:rPr>
+          <w:rFonts w:hint="default" w:ascii="Raleway SemiBold" w:hAnsi="Raleway SemiBold" w:cs="Raleway SemiBold"/>
+          <w:b w:val="0"/>
+          <w:bCs w:val="0"/>
+          <w:sz w:val="24"/>
+          <w:szCs w:val="24"/>
+          <w:lang w:val="en"/>
+        </w:rPr>
+      </w:pPr>
+    </w:p>
+    <w:p>
+      <w:pPr>
+        <w:spacing w:line="360" w:lineRule="auto"/>
+        <w:rPr>
+          <w:rFonts w:hint="default" w:ascii="Raleway Medium" w:hAnsi="Raleway Medium" w:cs="Raleway Medium"/>
+          <w:b w:val="0"/>
+          <w:bCs w:val="0"/>
+          <w:sz w:val="24"/>
+          <w:szCs w:val="24"/>
+          <w:lang w:val="en"/>
+        </w:rPr>
+      </w:pPr>
+      <w:r>
+        <w:rPr>
+          <w:rFonts w:hint="default" w:ascii="Raleway SemiBold" w:hAnsi="Raleway SemiBold" w:cs="Raleway SemiBold"/>
+          <w:b w:val="0"/>
+          <w:bCs w:val="0"/>
+          <w:sz w:val="24"/>
+          <w:szCs w:val="24"/>
+          <w:lang w:val="en"/>
+        </w:rPr>
+        <w:t xml:space="preserve">Title: </w:t>
+      </w:r>
+      <w:r>
+        <w:rPr>
+          <w:rFonts w:hint="default" w:ascii="Raleway Medium" w:hAnsi="Raleway Medium" w:cs="Raleway Medium"/>
+          <w:b w:val="0"/>
+          <w:bCs w:val="0"/>
+          <w:sz w:val="24"/>
+          <w:szCs w:val="24"/>
+          <w:lang w:val="en"/>
+        </w:rPr>
+        <w:t>Zach McKenna, Section A, Caliper</w:t>
+      </w:r>
+    </w:p>
+    <w:p>
+      <w:pPr>
+        <w:spacing w:line="360" w:lineRule="auto"/>
+        <w:rPr>
+          <w:rFonts w:hint="default" w:ascii="Raleway Medium" w:hAnsi="Raleway Medium" w:cs="Raleway Medium"/>
+          <w:b w:val="0"/>
+          <w:bCs w:val="0"/>
+          <w:sz w:val="24"/>
+          <w:szCs w:val="24"/>
+          <w:lang w:val="en"/>
+        </w:rPr>
+      </w:pPr>
+    </w:p>
+    <w:p>
+      <w:pPr>
+        <w:spacing w:line="360" w:lineRule="auto"/>
+        <w:jc w:val="both"/>
+        <w:rPr>
+          <w:rFonts w:hint="default" w:ascii="Raleway" w:hAnsi="Raleway" w:cs="Raleway"/>
+          <w:b w:val="0"/>
+          <w:bCs w:val="0"/>
+          <w:sz w:val="24"/>
+          <w:szCs w:val="24"/>
+          <w:lang w:val="en"/>
+        </w:rPr>
+      </w:pPr>
+      <w:r>
+        <w:rPr>
+          <w:rFonts w:hint="default" w:ascii="Raleway SemiBold" w:hAnsi="Raleway SemiBold" w:cs="Raleway SemiBold"/>
+          <w:b w:val="0"/>
+          <w:bCs w:val="0"/>
+          <w:sz w:val="24"/>
+          <w:szCs w:val="24"/>
+          <w:lang w:val="en"/>
+        </w:rPr>
+        <w:t xml:space="preserve">Problem Description: </w:t>
+      </w:r>
+      <w:r>
+        <w:rPr>
+          <w:rFonts w:hint="default" w:ascii="Raleway" w:hAnsi="Raleway" w:cs="Raleway"/>
+          <w:b w:val="0"/>
+          <w:bCs w:val="0"/>
+          <w:sz w:val="24"/>
+          <w:szCs w:val="24"/>
+          <w:lang w:val="en"/>
+        </w:rPr>
+        <w:t>I will be creating a program to keep track of your automotive maintenance history. You will be able to create, edit, and destroy maintenance items. For example, Caliper can help keep track of item like oil changes, tire rotations, and part replacements. The program will store data in a .csv file that will be a helpful visual tool as well.</w:t>
+      </w:r>
+    </w:p>
+    <w:p>
+      <w:pPr>
+        <w:spacing w:line="360" w:lineRule="auto"/>
+        <w:rPr>
+          <w:rFonts w:hint="default" w:ascii="Raleway" w:hAnsi="Raleway" w:cs="Raleway"/>
+          <w:b w:val="0"/>
+          <w:bCs w:val="0"/>
+          <w:sz w:val="24"/>
+          <w:szCs w:val="24"/>
+          <w:lang w:val="en"/>
+        </w:rPr>
+      </w:pPr>
       <w:bookmarkStart w:id="0" w:name="_GoBack"/>
       <w:bookmarkEnd w:id="0"/>
     </w:p>
@@ -76,116 +186,6 @@
           <w:lang w:val="en"/>
         </w:rPr>
       </w:pPr>
-    </w:p>
-    <w:p>
-      <w:pPr>
-        <w:spacing w:line="360" w:lineRule="auto"/>
-        <w:rPr>
-          <w:rFonts w:hint="default" w:ascii="Raleway Medium" w:hAnsi="Raleway Medium" w:cs="Raleway Medium"/>
-          <w:b w:val="0"/>
-          <w:bCs w:val="0"/>
-          <w:sz w:val="24"/>
-          <w:szCs w:val="24"/>
-          <w:lang w:val="en"/>
-        </w:rPr>
-      </w:pPr>
-      <w:r>
-        <w:rPr>
-          <w:rFonts w:hint="default" w:ascii="Raleway SemiBold" w:hAnsi="Raleway SemiBold" w:cs="Raleway SemiBold"/>
-          <w:b w:val="0"/>
-          <w:bCs w:val="0"/>
-          <w:sz w:val="24"/>
-          <w:szCs w:val="24"/>
-          <w:lang w:val="en"/>
-        </w:rPr>
-        <w:t xml:space="preserve">Title: </w:t>
-      </w:r>
-      <w:r>
-        <w:rPr>
-          <w:rFonts w:hint="default" w:ascii="Raleway Medium" w:hAnsi="Raleway Medium" w:cs="Raleway Medium"/>
-          <w:b w:val="0"/>
-          <w:bCs w:val="0"/>
-          <w:sz w:val="24"/>
-          <w:szCs w:val="24"/>
-          <w:lang w:val="en"/>
-        </w:rPr>
-        <w:t>Zach McKenna, Section A, Caliper</w:t>
-      </w:r>
-    </w:p>
-    <w:p>
-      <w:pPr>
-        <w:spacing w:line="360" w:lineRule="auto"/>
-        <w:rPr>
-          <w:rFonts w:hint="default" w:ascii="Raleway Medium" w:hAnsi="Raleway Medium" w:cs="Raleway Medium"/>
-          <w:b w:val="0"/>
-          <w:bCs w:val="0"/>
-          <w:sz w:val="24"/>
-          <w:szCs w:val="24"/>
-          <w:lang w:val="en"/>
-        </w:rPr>
-      </w:pPr>
-    </w:p>
-    <w:p>
-      <w:pPr>
-        <w:spacing w:line="360" w:lineRule="auto"/>
-        <w:jc w:val="both"/>
-        <w:rPr>
-          <w:rFonts w:hint="default" w:ascii="Raleway" w:hAnsi="Raleway" w:cs="Raleway"/>
-          <w:b w:val="0"/>
-          <w:bCs w:val="0"/>
-          <w:sz w:val="24"/>
-          <w:szCs w:val="24"/>
-          <w:lang w:val="en"/>
-        </w:rPr>
-      </w:pPr>
-      <w:r>
-        <w:rPr>
-          <w:rFonts w:hint="default" w:ascii="Raleway SemiBold" w:hAnsi="Raleway SemiBold" w:cs="Raleway SemiBold"/>
-          <w:b w:val="0"/>
-          <w:bCs w:val="0"/>
-          <w:sz w:val="24"/>
-          <w:szCs w:val="24"/>
-          <w:lang w:val="en"/>
-        </w:rPr>
-        <w:t xml:space="preserve">Problem Description: </w:t>
-      </w:r>
-      <w:r>
-        <w:rPr>
-          <w:rFonts w:hint="default" w:ascii="Raleway" w:hAnsi="Raleway" w:cs="Raleway"/>
-          <w:b w:val="0"/>
-          <w:bCs w:val="0"/>
-          <w:sz w:val="24"/>
-          <w:szCs w:val="24"/>
-          <w:lang w:val="en"/>
-        </w:rPr>
-        <w:t>I will be creating a program to keep track of your automotive maintenance history. You will be able to create, edit, and destroy maintenance items. For example, Caliper can help keep track of item like oil changes, tire rotations, and part replacements. The program will store data in a .csv file that will be a helpful visual tool as well.</w:t>
-      </w:r>
-    </w:p>
-    <w:p>
-      <w:pPr>
-        <w:spacing w:line="360" w:lineRule="auto"/>
-        <w:rPr>
-          <w:rFonts w:hint="default" w:ascii="Raleway" w:hAnsi="Raleway" w:cs="Raleway"/>
-          <w:b w:val="0"/>
-          <w:bCs w:val="0"/>
-          <w:sz w:val="24"/>
-          <w:szCs w:val="24"/>
-          <w:lang w:val="en"/>
-        </w:rPr>
-      </w:pPr>
-    </w:p>
-    <w:p>
-      <w:pPr>
-        <w:spacing w:line="360" w:lineRule="auto"/>
-        <w:rPr>
-          <w:rFonts w:hint="default" w:ascii="Raleway SemiBold" w:hAnsi="Raleway SemiBold" w:cs="Raleway SemiBold"/>
-          <w:b w:val="0"/>
-          <w:bCs w:val="0"/>
-          <w:sz w:val="24"/>
-          <w:szCs w:val="24"/>
-          <w:lang w:val="en"/>
-        </w:rPr>
-      </w:pPr>
       <w:r>
         <w:rPr>
           <w:rFonts w:hint="default" w:ascii="Raleway SemiBold" w:hAnsi="Raleway SemiBold" w:cs="Raleway SemiBold"/>
@@ -197,19 +197,6 @@
         </w:rPr>
         <w:t xml:space="preserve">Data Description: </w:t>
       </w:r>
-    </w:p>
-    <w:p>
-      <w:pPr>
-        <w:spacing w:line="360" w:lineRule="auto"/>
-        <w:rPr>
-          <w:rFonts w:hint="default" w:ascii="Raleway SemiBold" w:hAnsi="Raleway SemiBold" w:cs="Raleway SemiBold"/>
-          <w:b w:val="0"/>
-          <w:bCs w:val="0"/>
-          <w:sz w:val="24"/>
-          <w:szCs w:val="24"/>
-          <w:lang w:val="en"/>
-        </w:rPr>
-      </w:pPr>
     </w:p>
     <w:p>
       <w:pPr>
@@ -235,9 +222,9 @@
         </w:rPr>
         <w:drawing>
           <wp:inline distT="0" distB="0" distL="114300" distR="114300">
-            <wp:extent cx="5761990" cy="3838575"/>
+            <wp:extent cx="6638290" cy="3849370"/>
             <wp:effectExtent l="0" t="0" r="0" b="0"/>
-            <wp:docPr id="2" name="Picture 2" descr="_Blank UML"/>
+            <wp:docPr id="5" name="Picture 5" descr="Untitled"/>
             <wp:cNvGraphicFramePr>
               <a:graphicFrameLocks xmlns:a="http://schemas.openxmlformats.org/drawingml/2006/main" noChangeAspect="1"/>
             </wp:cNvGraphicFramePr>
@@ -245,7 +232,7 @@
               <a:graphicData uri="http://schemas.openxmlformats.org/drawingml/2006/picture">
                 <pic:pic xmlns:pic="http://schemas.openxmlformats.org/drawingml/2006/picture">
                   <pic:nvPicPr>
-                    <pic:cNvPr id="2" name="Picture 2" descr="_Blank UML"/>
+                    <pic:cNvPr id="5" name="Picture 5" descr="Untitled"/>
                     <pic:cNvPicPr>
                       <a:picLocks noChangeAspect="1"/>
                     </pic:cNvPicPr>
@@ -259,7 +246,7 @@
                   <pic:spPr>
                     <a:xfrm>
                       <a:off x="0" y="0"/>
-                      <a:ext cx="5761990" cy="3838575"/>
+                      <a:ext cx="6638290" cy="3849370"/>
                     </a:xfrm>
                     <a:prstGeom prst="rect">
                       <a:avLst/>
@@ -271,6 +258,20 @@
           </wp:inline>
         </w:drawing>
       </w:r>
+    </w:p>
+    <w:p>
+      <w:pPr>
+        <w:spacing w:line="360" w:lineRule="auto"/>
+        <w:jc w:val="center"/>
+        <w:rPr>
+          <w:rFonts w:hint="default" w:ascii="Raleway SemiBold" w:hAnsi="Raleway SemiBold" w:cs="Raleway SemiBold"/>
+          <w:b w:val="0"/>
+          <w:bCs w:val="0"/>
+          <w:sz w:val="24"/>
+          <w:szCs w:val="24"/>
+          <w:lang w:val="en"/>
+        </w:rPr>
+      </w:pPr>
     </w:p>
     <w:p>
       <w:pPr>

</xml_diff>